<commit_message>
Revert "head and foot"
This reverts commit 2cbe3354c61d958d1ad472c481840825606d541e.
</commit_message>
<xml_diff>
--- a/plan.docx
+++ b/plan.docx
@@ -1911,6 +1911,14 @@
         </w:rPr>
         <w:t xml:space="preserve"> </w:t>
       </w:r>
+      <w:r>
+        <w:rPr>
+          <w:rFonts w:ascii="Roboto-Regular" w:hAnsi="Roboto-Regular" w:cs="Roboto-Regular"/>
+          <w:sz w:val="24"/>
+          <w:szCs w:val="24"/>
+        </w:rPr>
+        <w:t>(Ali)</w:t>
+      </w:r>
     </w:p>
     <w:p>
       <w:pPr>
@@ -1943,6 +1951,14 @@
         </w:rPr>
         <w:t xml:space="preserve"> and Express</w:t>
       </w:r>
+      <w:r>
+        <w:rPr>
+          <w:rFonts w:ascii="Roboto-Regular" w:hAnsi="Roboto-Regular" w:cs="Roboto-Regular"/>
+          <w:sz w:val="24"/>
+          <w:szCs w:val="24"/>
+        </w:rPr>
+        <w:t xml:space="preserve"> (Yasser)</w:t>
+      </w:r>
     </w:p>
     <w:p>
       <w:pPr>
@@ -1965,6 +1981,14 @@
         </w:rPr>
         <w:t>Mongo DB</w:t>
       </w:r>
+      <w:r>
+        <w:rPr>
+          <w:rFonts w:ascii="Roboto-Regular" w:hAnsi="Roboto-Regular" w:cs="Roboto-Regular"/>
+          <w:sz w:val="24"/>
+          <w:szCs w:val="24"/>
+        </w:rPr>
+        <w:t xml:space="preserve"> (Yasser)</w:t>
+      </w:r>
     </w:p>
     <w:p>
       <w:pPr>
@@ -1979,8 +2003,58 @@
           <w:szCs w:val="24"/>
         </w:rPr>
       </w:pPr>
-      <w:bookmarkStart w:id="0" w:name="_GoBack"/>
-      <w:bookmarkEnd w:id="0"/>
+      <w:r>
+        <w:rPr>
+          <w:rFonts w:ascii="Roboto-Regular" w:hAnsi="Roboto-Regular" w:cs="Roboto-Regular"/>
+          <w:sz w:val="24"/>
+          <w:szCs w:val="24"/>
+        </w:rPr>
+        <w:t>Style Component</w:t>
+      </w:r>
+      <w:r>
+        <w:rPr>
+          <w:rFonts w:ascii="Roboto-Regular" w:hAnsi="Roboto-Regular" w:cs="Roboto-Regular"/>
+          <w:sz w:val="24"/>
+          <w:szCs w:val="24"/>
+        </w:rPr>
+        <w:t xml:space="preserve"> (Ali)</w:t>
+      </w:r>
+    </w:p>
+    <w:p>
+      <w:pPr>
+        <w:pStyle w:val="ListParagraph"/>
+        <w:numPr>
+          <w:ilvl w:val="0"/>
+          <w:numId w:val="1"/>
+        </w:numPr>
+        <w:rPr>
+          <w:rFonts w:ascii="Roboto-Regular" w:hAnsi="Roboto-Regular" w:cs="Roboto-Regular"/>
+          <w:sz w:val="24"/>
+          <w:szCs w:val="24"/>
+        </w:rPr>
+      </w:pPr>
+      <w:r>
+        <w:rPr>
+          <w:rFonts w:ascii="Roboto-Regular" w:hAnsi="Roboto-Regular" w:cs="Roboto-Regular"/>
+          <w:sz w:val="24"/>
+          <w:szCs w:val="24"/>
+        </w:rPr>
+        <w:t>Clean Code (Souzan)</w:t>
+      </w:r>
+    </w:p>
+    <w:p>
+      <w:pPr>
+        <w:pStyle w:val="ListParagraph"/>
+        <w:numPr>
+          <w:ilvl w:val="0"/>
+          <w:numId w:val="1"/>
+        </w:numPr>
+        <w:rPr>
+          <w:rFonts w:ascii="Roboto-Regular" w:hAnsi="Roboto-Regular" w:cs="Roboto-Regular"/>
+          <w:sz w:val="24"/>
+          <w:szCs w:val="24"/>
+        </w:rPr>
+      </w:pPr>
       <w:r>
         <w:rPr>
           <w:rFonts w:ascii="Roboto-Regular" w:hAnsi="Roboto-Regular" w:cs="Roboto-Regular"/>
@@ -2392,6 +2466,7 @@
           <w:sz w:val="36"/>
           <w:szCs w:val="36"/>
         </w:rPr>
+        <w:lastRenderedPageBreak/>
         <w:t>User</w:t>
       </w:r>
     </w:p>
@@ -2436,7 +2511,6 @@
           <w:sz w:val="36"/>
           <w:szCs w:val="36"/>
         </w:rPr>
-        <w:lastRenderedPageBreak/>
         <w:t>Email (unique)</w:t>
       </w:r>
     </w:p>
@@ -2585,6 +2659,8 @@
         </w:rPr>
         <w:t>]</w:t>
       </w:r>
+      <w:bookmarkStart w:id="0" w:name="_GoBack"/>
+      <w:bookmarkEnd w:id="0"/>
     </w:p>
     <w:p>
       <w:pPr>
@@ -2681,28 +2757,6 @@
         <w:pStyle w:val="ListParagraph"/>
         <w:numPr>
           <w:ilvl w:val="0"/>
-          <w:numId w:val="11"/>
-        </w:numPr>
-        <w:rPr>
-          <w:rFonts w:ascii="Roboto-Regular" w:hAnsi="Roboto-Regular" w:cs="Roboto-Regular"/>
-          <w:sz w:val="36"/>
-          <w:szCs w:val="36"/>
-        </w:rPr>
-      </w:pPr>
-      <w:r>
-        <w:rPr>
-          <w:rFonts w:ascii="Roboto-Regular" w:hAnsi="Roboto-Regular" w:cs="Roboto-Regular"/>
-          <w:sz w:val="36"/>
-          <w:szCs w:val="36"/>
-        </w:rPr>
-        <w:t>brand</w:t>
-      </w:r>
-    </w:p>
-    <w:p>
-      <w:pPr>
-        <w:pStyle w:val="ListParagraph"/>
-        <w:numPr>
-          <w:ilvl w:val="0"/>
           <w:numId w:val="9"/>
         </w:numPr>
         <w:rPr>
@@ -2740,28 +2794,6 @@
           <w:szCs w:val="36"/>
         </w:rPr>
         <w:t>Name</w:t>
-      </w:r>
-    </w:p>
-    <w:p>
-      <w:pPr>
-        <w:pStyle w:val="ListParagraph"/>
-        <w:numPr>
-          <w:ilvl w:val="0"/>
-          <w:numId w:val="12"/>
-        </w:numPr>
-        <w:rPr>
-          <w:rFonts w:ascii="Roboto-Regular" w:hAnsi="Roboto-Regular" w:cs="Roboto-Regular"/>
-          <w:sz w:val="36"/>
-          <w:szCs w:val="36"/>
-        </w:rPr>
-      </w:pPr>
-      <w:r>
-        <w:rPr>
-          <w:rFonts w:ascii="Roboto-Regular" w:hAnsi="Roboto-Regular" w:cs="Roboto-Regular"/>
-          <w:sz w:val="36"/>
-          <w:szCs w:val="36"/>
-        </w:rPr>
-        <w:t>image</w:t>
       </w:r>
     </w:p>
     <w:p>

</xml_diff>